<commit_message>
Deployed 955ba96 with MkDocs version: 1.6.1
</commit_message>
<xml_diff>
--- a/download/entity_client.docx
+++ b/download/entity_client.docx
@@ -954,14 +954,127 @@
         <w:t xml:space="preserve">Organisation</w:t>
       </w:r>
     </w:p>
-    <w:p>
-      <w:pPr>
-        <w:pStyle w:val="FirstParagraph"/>
-      </w:pPr>
-      <w:r>
-        <w:t xml:space="preserve">No policies.</w:t>
-      </w:r>
-    </w:p>
+    <w:tbl>
+      <w:tblPr>
+        <w:tblStyle w:val="Table"/>
+        <w:tblW w:type="pct" w:w="5000"/>
+        <w:tblLayout w:type="fixed"/>
+        <w:tblLook w:firstRow="1" w:lastRow="0" w:firstColumn="0" w:lastColumn="0" w:noHBand="0" w:noVBand="0" w:val="0020"/>
+      </w:tblPr>
+      <w:tblGrid>
+        <w:gridCol w:w="754"/>
+        <w:gridCol w:w="6662"/>
+        <w:gridCol w:w="502"/>
+      </w:tblGrid>
+      <w:tr>
+        <w:trPr>
+          <w:tblHeader w:val="on"/>
+        </w:trPr>
+        <w:tc>
+          <w:tcPr/>
+          <w:p>
+            <w:pPr>
+              <w:pStyle w:val="Compact"/>
+            </w:pPr>
+            <w:r>
+              <w:t xml:space="preserve">Policy key</w:t>
+            </w:r>
+          </w:p>
+        </w:tc>
+        <w:tc>
+          <w:tcPr/>
+          <w:p>
+            <w:pPr>
+              <w:pStyle w:val="Compact"/>
+            </w:pPr>
+            <w:r>
+              <w:t xml:space="preserve">Policy</w:t>
+            </w:r>
+          </w:p>
+        </w:tc>
+        <w:tc>
+          <w:tcPr/>
+          <w:p>
+            <w:pPr>
+              <w:pStyle w:val="Compact"/>
+            </w:pPr>
+            <w:r>
+              <w:t xml:space="preserve">Status</w:t>
+            </w:r>
+          </w:p>
+        </w:tc>
+      </w:tr>
+      <w:tr>
+        <w:tc>
+          <w:tcPr/>
+          <w:p>
+            <w:pPr>
+              <w:pStyle w:val="Compact"/>
+            </w:pPr>
+            <w:r>
+              <w:t xml:space="preserve">ECL-ORG001</w:t>
+            </w:r>
+          </w:p>
+        </w:tc>
+        <w:tc>
+          <w:tcPr/>
+          <w:p>
+            <w:pPr>
+              <w:pStyle w:val="Compact"/>
+            </w:pPr>
+            <w:r>
+              <w:t xml:space="preserve">Read clients on the entity owning the organisation party.</w:t>
+            </w:r>
+          </w:p>
+        </w:tc>
+        <w:tc>
+          <w:tcPr/>
+          <w:p>
+            <w:pPr>
+              <w:pStyle w:val="Compact"/>
+            </w:pPr>
+            <w:r>
+              <w:t xml:space="preserve">DONE</w:t>
+            </w:r>
+          </w:p>
+        </w:tc>
+      </w:tr>
+      <w:tr>
+        <w:tc>
+          <w:tcPr/>
+          <w:p>
+            <w:pPr>
+              <w:pStyle w:val="Compact"/>
+            </w:pPr>
+            <w:r>
+              <w:t xml:space="preserve">ECL-ORG002</w:t>
+            </w:r>
+          </w:p>
+        </w:tc>
+        <w:tc>
+          <w:tcPr/>
+          <w:p>
+            <w:pPr>
+              <w:pStyle w:val="Compact"/>
+            </w:pPr>
+            <w:r>
+              <w:t xml:space="preserve">Create, update and delete clients on the entity owning the organisation party, when the user is a human.</w:t>
+            </w:r>
+          </w:p>
+        </w:tc>
+        <w:tc>
+          <w:tcPr/>
+          <w:p>
+            <w:pPr>
+              <w:pStyle w:val="Compact"/>
+            </w:pPr>
+            <w:r>
+              <w:t xml:space="preserve">DONE</w:t>
+            </w:r>
+          </w:p>
+        </w:tc>
+      </w:tr>
+    </w:tbl>
     <w:bookmarkEnd w:id="36"/>
     <w:bookmarkStart w:id="37" w:name="system-operator"/>
     <w:p>
@@ -1427,7 +1540,7 @@
               <w:pStyle w:val="Compact"/>
             </w:pPr>
             <w:r>
-              <w:t xml:space="preserve">R</w:t>
+              <w:t xml:space="preserve">RC</w:t>
             </w:r>
           </w:p>
         </w:tc>
@@ -1547,7 +1660,7 @@
               <w:pStyle w:val="Compact"/>
             </w:pPr>
             <w:r>
-              <w:t xml:space="preserve">R</w:t>
+              <w:t xml:space="preserve">RCU</w:t>
             </w:r>
           </w:p>
         </w:tc>
@@ -1787,7 +1900,7 @@
               <w:pStyle w:val="Compact"/>
             </w:pPr>
             <w:r>
-              <w:t xml:space="preserve">R</w:t>
+              <w:t xml:space="preserve">RCU</w:t>
             </w:r>
           </w:p>
         </w:tc>
@@ -1907,7 +2020,7 @@
               <w:pStyle w:val="Compact"/>
             </w:pPr>
             <w:r>
-              <w:t xml:space="preserve">R</w:t>
+              <w:t xml:space="preserve">RCU</w:t>
             </w:r>
           </w:p>
         </w:tc>

</xml_diff>

<commit_message>
Deployed 8a05316 with MkDocs version: 1.6.1
</commit_message>
<xml_diff>
--- a/download/entity_client.docx
+++ b/download/entity_client.docx
@@ -2,7 +2,7 @@
 <file path=word/document.xml><?xml version="1.0" encoding="utf-8"?>
 <w:document xmlns:w="http://schemas.openxmlformats.org/wordprocessingml/2006/main" xmlns:m="http://schemas.openxmlformats.org/officeDocument/2006/math" xmlns:r="http://schemas.openxmlformats.org/officeDocument/2006/relationships" xmlns:o="urn:schemas-microsoft-com:office:office" xmlns:v="urn:schemas-microsoft-com:vml" xmlns:w10="urn:schemas-microsoft-com:office:word" xmlns:a="http://schemas.openxmlformats.org/drawingml/2006/main" xmlns:pic="http://schemas.openxmlformats.org/drawingml/2006/picture" xmlns:wp="http://schemas.openxmlformats.org/drawingml/2006/wordprocessingDrawing">
   <w:body>
-    <w:bookmarkStart w:id="44" w:name="entity-client"/>
+    <w:bookmarkStart w:id="45" w:name="entity-client"/>
     <w:p>
       <w:pPr>
         <w:pStyle w:val="Overskrift1"/>
@@ -69,7 +69,7 @@
       </w:hyperlink>
     </w:p>
     <w:bookmarkEnd w:id="22"/>
-    <w:bookmarkStart w:id="24" w:name="fields"/>
+    <w:bookmarkStart w:id="25" w:name="fields"/>
     <w:p>
       <w:pPr>
         <w:pStyle w:val="Overskrift2"/>
@@ -86,10 +86,10 @@
         <w:tblLook w:firstRow="1" w:lastRow="0" w:firstColumn="0" w:lastColumn="0" w:noHBand="0" w:noVBand="0" w:val="0020"/>
       </w:tblPr>
       <w:tblGrid>
-        <w:gridCol w:w="1798"/>
-        <w:gridCol w:w="2896"/>
-        <w:gridCol w:w="2453"/>
-        <w:gridCol w:w="770"/>
+        <w:gridCol w:w="1168"/>
+        <w:gridCol w:w="4657"/>
+        <w:gridCol w:w="1593"/>
+        <w:gridCol w:w="500"/>
       </w:tblGrid>
       <w:tr>
         <w:trPr>
@@ -352,6 +352,109 @@
               <w:pStyle w:val="Compact"/>
             </w:pPr>
             <w:r>
+              <w:t xml:space="preserve">party_id</w:t>
+            </w:r>
+          </w:p>
+        </w:tc>
+        <w:tc>
+          <w:tcPr/>
+          <w:p>
+            <w:pPr>
+              <w:pStyle w:val="Compact"/>
+            </w:pPr>
+            <w:r>
+              <w:t xml:space="preserve">Reference to the party this client allows to assume. A null value means the client cannot assume any party.</w:t>
+            </w:r>
+          </w:p>
+        </w:tc>
+        <w:tc>
+          <w:tcPr/>
+          <w:p>
+            <w:pPr>
+              <w:pStyle w:val="Compact"/>
+            </w:pPr>
+            <w:r>
+              <w:t xml:space="preserve">bigint</w:t>
+            </w:r>
+            <w:r>
+              <w:t xml:space="preserve">Required</w:t>
+            </w:r>
+          </w:p>
+        </w:tc>
+        <w:tc>
+          <w:tcPr/>
+          <w:p>
+            <w:pPr>
+              <w:pStyle w:val="Compact"/>
+            </w:pPr>
+            <w:hyperlink r:id="rId24">
+              <w:r>
+                <w:rPr>
+                  <w:rStyle w:val="Hyperkobling"/>
+                </w:rPr>
+                <w:t xml:space="preserve">party.id</w:t>
+              </w:r>
+            </w:hyperlink>
+          </w:p>
+        </w:tc>
+      </w:tr>
+      <w:tr>
+        <w:tc>
+          <w:tcPr/>
+          <w:p>
+            <w:pPr>
+              <w:pStyle w:val="Compact"/>
+            </w:pPr>
+            <w:r>
+              <w:t xml:space="preserve">scopes</w:t>
+            </w:r>
+          </w:p>
+        </w:tc>
+        <w:tc>
+          <w:tcPr/>
+          <w:p>
+            <w:pPr>
+              <w:pStyle w:val="Compact"/>
+            </w:pPr>
+            <w:r>
+              <w:t xml:space="preserve">List of scopes granted to the user when it logs in as an entity or when it acts as the party. When assuming a party through party membership, the least privileged set of scopes will be kept.</w:t>
+            </w:r>
+            <w:r>
+              <w:t xml:space="preserve">Scopes are inspired from OAuth 2.0 and allow refinement of access control and privilege delegation mechanisms.</w:t>
+            </w:r>
+          </w:p>
+        </w:tc>
+        <w:tc>
+          <w:tcPr/>
+          <w:p>
+            <w:pPr>
+              <w:pStyle w:val="Compact"/>
+            </w:pPr>
+            <w:r>
+              <w:t xml:space="preserve">Required</w:t>
+            </w:r>
+            <w:r>
+              <w:t xml:space="preserve">Array</w:t>
+            </w:r>
+          </w:p>
+        </w:tc>
+        <w:tc>
+          <w:tcPr/>
+          <w:p>
+            <w:pPr>
+              <w:pStyle w:val="Compact"/>
+            </w:pPr>
+          </w:p>
+        </w:tc>
+      </w:tr>
+      <w:tr>
+        <w:tc>
+          <w:tcPr/>
+          <w:p>
+            <w:pPr>
+              <w:pStyle w:val="Compact"/>
+            </w:pPr>
+            <w:r>
               <w:t xml:space="preserve">client_secret</w:t>
             </w:r>
           </w:p>
@@ -547,8 +650,8 @@
         </w:tc>
       </w:tr>
     </w:tbl>
-    <w:bookmarkEnd w:id="24"/>
-    <w:bookmarkStart w:id="25" w:name="validation-rules"/>
+    <w:bookmarkEnd w:id="25"/>
+    <w:bookmarkStart w:id="26" w:name="validation-rules"/>
     <w:p>
       <w:pPr>
         <w:pStyle w:val="Overskrift2"/>
@@ -565,8 +668,8 @@
         <w:t xml:space="preserve">No validation rules.</w:t>
       </w:r>
     </w:p>
-    <w:bookmarkEnd w:id="25"/>
-    <w:bookmarkStart w:id="26" w:name="notifications"/>
+    <w:bookmarkEnd w:id="26"/>
+    <w:bookmarkStart w:id="27" w:name="notifications"/>
     <w:p>
       <w:pPr>
         <w:pStyle w:val="Overskrift2"/>
@@ -583,8 +686,8 @@
         <w:t xml:space="preserve">No notifications.</w:t>
       </w:r>
     </w:p>
-    <w:bookmarkEnd w:id="26"/>
-    <w:bookmarkStart w:id="43" w:name="authorization"/>
+    <w:bookmarkEnd w:id="27"/>
+    <w:bookmarkStart w:id="44" w:name="authorization"/>
     <w:p>
       <w:pPr>
         <w:pStyle w:val="Overskrift2"/>
@@ -593,7 +696,7 @@
         <w:t xml:space="preserve">Authorization</w:t>
       </w:r>
     </w:p>
-    <w:bookmarkStart w:id="40" w:name="resource-level-authorization"/>
+    <w:bookmarkStart w:id="41" w:name="resource-level-authorization"/>
     <w:p>
       <w:pPr>
         <w:pStyle w:val="Overskrift3"/>
@@ -612,7 +715,7 @@
       <w:r>
         <w:t xml:space="preserve"> </w:t>
       </w:r>
-      <w:hyperlink r:id="rId27">
+      <w:hyperlink r:id="rId28">
         <w:r>
           <w:rPr>
             <w:rStyle w:val="Hyperkobling"/>
@@ -646,7 +749,7 @@
         <w:t xml:space="preserve">.</w:t>
       </w:r>
     </w:p>
-    <w:bookmarkStart w:id="28" w:name="anonymous"/>
+    <w:bookmarkStart w:id="29" w:name="anonymous"/>
     <w:p>
       <w:pPr>
         <w:pStyle w:val="Overskrift4"/>
@@ -663,8 +766,8 @@
         <w:t xml:space="preserve">No policies.</w:t>
       </w:r>
     </w:p>
-    <w:bookmarkEnd w:id="28"/>
-    <w:bookmarkStart w:id="29" w:name="entity"/>
+    <w:bookmarkEnd w:id="29"/>
+    <w:bookmarkStart w:id="30" w:name="entity"/>
     <w:p>
       <w:pPr>
         <w:pStyle w:val="Overskrift4"/>
@@ -759,8 +862,8 @@
         </w:tc>
       </w:tr>
     </w:tbl>
-    <w:bookmarkEnd w:id="29"/>
-    <w:bookmarkStart w:id="30" w:name="common"/>
+    <w:bookmarkEnd w:id="30"/>
+    <w:bookmarkStart w:id="31" w:name="common"/>
     <w:p>
       <w:pPr>
         <w:pStyle w:val="Overskrift4"/>
@@ -777,8 +880,8 @@
         <w:t xml:space="preserve">No policies.</w:t>
       </w:r>
     </w:p>
-    <w:bookmarkEnd w:id="30"/>
-    <w:bookmarkStart w:id="31" w:name="balance-responsible-party"/>
+    <w:bookmarkEnd w:id="31"/>
+    <w:bookmarkStart w:id="32" w:name="balance-responsible-party"/>
     <w:p>
       <w:pPr>
         <w:pStyle w:val="Overskrift4"/>
@@ -795,8 +898,8 @@
         <w:t xml:space="preserve">No policies.</w:t>
       </w:r>
     </w:p>
-    <w:bookmarkEnd w:id="31"/>
-    <w:bookmarkStart w:id="32" w:name="end-user"/>
+    <w:bookmarkEnd w:id="32"/>
+    <w:bookmarkStart w:id="33" w:name="end-user"/>
     <w:p>
       <w:pPr>
         <w:pStyle w:val="Overskrift4"/>
@@ -813,8 +916,8 @@
         <w:t xml:space="preserve">No policies.</w:t>
       </w:r>
     </w:p>
-    <w:bookmarkEnd w:id="32"/>
-    <w:bookmarkStart w:id="33" w:name="energy-supplier"/>
+    <w:bookmarkEnd w:id="33"/>
+    <w:bookmarkStart w:id="34" w:name="energy-supplier"/>
     <w:p>
       <w:pPr>
         <w:pStyle w:val="Overskrift4"/>
@@ -831,8 +934,8 @@
         <w:t xml:space="preserve">No policies.</w:t>
       </w:r>
     </w:p>
-    <w:bookmarkEnd w:id="33"/>
-    <w:bookmarkStart w:id="34" w:name="flexibility-information-system-operator"/>
+    <w:bookmarkEnd w:id="34"/>
+    <w:bookmarkStart w:id="35" w:name="flexibility-information-system-operator"/>
     <w:p>
       <w:pPr>
         <w:pStyle w:val="Overskrift4"/>
@@ -926,8 +1029,8 @@
         </w:tc>
       </w:tr>
     </w:tbl>
-    <w:bookmarkEnd w:id="34"/>
-    <w:bookmarkStart w:id="35" w:name="market-operator"/>
+    <w:bookmarkEnd w:id="35"/>
+    <w:bookmarkStart w:id="36" w:name="market-operator"/>
     <w:p>
       <w:pPr>
         <w:pStyle w:val="Overskrift4"/>
@@ -944,8 +1047,8 @@
         <w:t xml:space="preserve">No policies.</w:t>
       </w:r>
     </w:p>
-    <w:bookmarkEnd w:id="35"/>
-    <w:bookmarkStart w:id="36" w:name="organisation"/>
+    <w:bookmarkEnd w:id="36"/>
+    <w:bookmarkStart w:id="37" w:name="organisation"/>
     <w:p>
       <w:pPr>
         <w:pStyle w:val="Overskrift4"/>
@@ -1075,8 +1178,8 @@
         </w:tc>
       </w:tr>
     </w:tbl>
-    <w:bookmarkEnd w:id="36"/>
-    <w:bookmarkStart w:id="37" w:name="system-operator"/>
+    <w:bookmarkEnd w:id="37"/>
+    <w:bookmarkStart w:id="38" w:name="system-operator"/>
     <w:p>
       <w:pPr>
         <w:pStyle w:val="Overskrift4"/>
@@ -1093,8 +1196,8 @@
         <w:t xml:space="preserve">No policies.</w:t>
       </w:r>
     </w:p>
-    <w:bookmarkEnd w:id="37"/>
-    <w:bookmarkStart w:id="38" w:name="service-provider"/>
+    <w:bookmarkEnd w:id="38"/>
+    <w:bookmarkStart w:id="39" w:name="service-provider"/>
     <w:p>
       <w:pPr>
         <w:pStyle w:val="Overskrift4"/>
@@ -1111,8 +1214,8 @@
         <w:t xml:space="preserve">No policies.</w:t>
       </w:r>
     </w:p>
-    <w:bookmarkEnd w:id="38"/>
-    <w:bookmarkStart w:id="39" w:name="third-party"/>
+    <w:bookmarkEnd w:id="39"/>
+    <w:bookmarkStart w:id="40" w:name="third-party"/>
     <w:p>
       <w:pPr>
         <w:pStyle w:val="Overskrift4"/>
@@ -1129,9 +1232,9 @@
         <w:t xml:space="preserve">No policies.</w:t>
       </w:r>
     </w:p>
-    <w:bookmarkEnd w:id="39"/>
     <w:bookmarkEnd w:id="40"/>
-    <w:bookmarkStart w:id="42" w:name="field-level-authorization"/>
+    <w:bookmarkEnd w:id="41"/>
+    <w:bookmarkStart w:id="43" w:name="field-level-authorization"/>
     <w:p>
       <w:pPr>
         <w:pStyle w:val="Overskrift3"/>
@@ -1150,7 +1253,7 @@
       <w:r>
         <w:t xml:space="preserve"> </w:t>
       </w:r>
-      <w:hyperlink r:id="rId41">
+      <w:hyperlink r:id="rId42">
         <w:r>
           <w:rPr>
             <w:rStyle w:val="Hyperkobling"/>
@@ -1793,7 +1896,7 @@
               <w:pStyle w:val="Compact"/>
             </w:pPr>
             <w:r>
-              <w:t xml:space="preserve">client_secret</w:t>
+              <w:t xml:space="preserve">party_id</w:t>
             </w:r>
           </w:p>
         </w:tc>
@@ -1913,7 +2016,7 @@
               <w:pStyle w:val="Compact"/>
             </w:pPr>
             <w:r>
-              <w:t xml:space="preserve">public_key</w:t>
+              <w:t xml:space="preserve">scopes</w:t>
             </w:r>
           </w:p>
         </w:tc>
@@ -2033,114 +2136,114 @@
               <w:pStyle w:val="Compact"/>
             </w:pPr>
             <w:r>
-              <w:t xml:space="preserve">recorded_at</w:t>
-            </w:r>
-          </w:p>
-        </w:tc>
-        <w:tc>
-          <w:tcPr/>
-          <w:p>
-            <w:pPr>
-              <w:pStyle w:val="Compact"/>
-            </w:pPr>
-          </w:p>
-        </w:tc>
-        <w:tc>
-          <w:tcPr/>
-          <w:p>
-            <w:pPr>
-              <w:pStyle w:val="Compact"/>
-            </w:pPr>
-            <w:r>
-              <w:t xml:space="preserve">R</w:t>
-            </w:r>
-          </w:p>
-        </w:tc>
-        <w:tc>
-          <w:tcPr/>
-          <w:p>
-            <w:pPr>
-              <w:pStyle w:val="Compact"/>
-            </w:pPr>
-            <w:r>
-              <w:t xml:space="preserve">R</w:t>
-            </w:r>
-          </w:p>
-        </w:tc>
-        <w:tc>
-          <w:tcPr/>
-          <w:p>
-            <w:pPr>
-              <w:pStyle w:val="Compact"/>
-            </w:pPr>
-            <w:r>
-              <w:t xml:space="preserve">R</w:t>
-            </w:r>
-          </w:p>
-        </w:tc>
-        <w:tc>
-          <w:tcPr/>
-          <w:p>
-            <w:pPr>
-              <w:pStyle w:val="Compact"/>
-            </w:pPr>
-            <w:r>
-              <w:t xml:space="preserve">R</w:t>
-            </w:r>
-          </w:p>
-        </w:tc>
-        <w:tc>
-          <w:tcPr/>
-          <w:p>
-            <w:pPr>
-              <w:pStyle w:val="Compact"/>
-            </w:pPr>
-            <w:r>
-              <w:t xml:space="preserve">R</w:t>
-            </w:r>
-          </w:p>
-        </w:tc>
-        <w:tc>
-          <w:tcPr/>
-          <w:p>
-            <w:pPr>
-              <w:pStyle w:val="Compact"/>
-            </w:pPr>
-            <w:r>
-              <w:t xml:space="preserve">R</w:t>
-            </w:r>
-          </w:p>
-        </w:tc>
-        <w:tc>
-          <w:tcPr/>
-          <w:p>
-            <w:pPr>
-              <w:pStyle w:val="Compact"/>
-            </w:pPr>
-            <w:r>
-              <w:t xml:space="preserve">R</w:t>
-            </w:r>
-          </w:p>
-        </w:tc>
-        <w:tc>
-          <w:tcPr/>
-          <w:p>
-            <w:pPr>
-              <w:pStyle w:val="Compact"/>
-            </w:pPr>
-            <w:r>
-              <w:t xml:space="preserve">R</w:t>
-            </w:r>
-          </w:p>
-        </w:tc>
-        <w:tc>
-          <w:tcPr/>
-          <w:p>
-            <w:pPr>
-              <w:pStyle w:val="Compact"/>
-            </w:pPr>
-            <w:r>
-              <w:t xml:space="preserve">R</w:t>
+              <w:t xml:space="preserve">client_secret</w:t>
+            </w:r>
+          </w:p>
+        </w:tc>
+        <w:tc>
+          <w:tcPr/>
+          <w:p>
+            <w:pPr>
+              <w:pStyle w:val="Compact"/>
+            </w:pPr>
+          </w:p>
+        </w:tc>
+        <w:tc>
+          <w:tcPr/>
+          <w:p>
+            <w:pPr>
+              <w:pStyle w:val="Compact"/>
+            </w:pPr>
+            <w:r>
+              <w:t xml:space="preserve">R</w:t>
+            </w:r>
+          </w:p>
+        </w:tc>
+        <w:tc>
+          <w:tcPr/>
+          <w:p>
+            <w:pPr>
+              <w:pStyle w:val="Compact"/>
+            </w:pPr>
+            <w:r>
+              <w:t xml:space="preserve">R</w:t>
+            </w:r>
+          </w:p>
+        </w:tc>
+        <w:tc>
+          <w:tcPr/>
+          <w:p>
+            <w:pPr>
+              <w:pStyle w:val="Compact"/>
+            </w:pPr>
+            <w:r>
+              <w:t xml:space="preserve">R</w:t>
+            </w:r>
+          </w:p>
+        </w:tc>
+        <w:tc>
+          <w:tcPr/>
+          <w:p>
+            <w:pPr>
+              <w:pStyle w:val="Compact"/>
+            </w:pPr>
+            <w:r>
+              <w:t xml:space="preserve">R</w:t>
+            </w:r>
+          </w:p>
+        </w:tc>
+        <w:tc>
+          <w:tcPr/>
+          <w:p>
+            <w:pPr>
+              <w:pStyle w:val="Compact"/>
+            </w:pPr>
+            <w:r>
+              <w:t xml:space="preserve">R</w:t>
+            </w:r>
+          </w:p>
+        </w:tc>
+        <w:tc>
+          <w:tcPr/>
+          <w:p>
+            <w:pPr>
+              <w:pStyle w:val="Compact"/>
+            </w:pPr>
+            <w:r>
+              <w:t xml:space="preserve">R</w:t>
+            </w:r>
+          </w:p>
+        </w:tc>
+        <w:tc>
+          <w:tcPr/>
+          <w:p>
+            <w:pPr>
+              <w:pStyle w:val="Compact"/>
+            </w:pPr>
+            <w:r>
+              <w:t xml:space="preserve">R</w:t>
+            </w:r>
+          </w:p>
+        </w:tc>
+        <w:tc>
+          <w:tcPr/>
+          <w:p>
+            <w:pPr>
+              <w:pStyle w:val="Compact"/>
+            </w:pPr>
+            <w:r>
+              <w:t xml:space="preserve">R</w:t>
+            </w:r>
+          </w:p>
+        </w:tc>
+        <w:tc>
+          <w:tcPr/>
+          <w:p>
+            <w:pPr>
+              <w:pStyle w:val="Compact"/>
+            </w:pPr>
+            <w:r>
+              <w:t xml:space="preserve">RCU</w:t>
             </w:r>
           </w:p>
         </w:tc>
@@ -2153,6 +2256,246 @@
               <w:pStyle w:val="Compact"/>
             </w:pPr>
             <w:r>
+              <w:t xml:space="preserve">public_key</w:t>
+            </w:r>
+          </w:p>
+        </w:tc>
+        <w:tc>
+          <w:tcPr/>
+          <w:p>
+            <w:pPr>
+              <w:pStyle w:val="Compact"/>
+            </w:pPr>
+          </w:p>
+        </w:tc>
+        <w:tc>
+          <w:tcPr/>
+          <w:p>
+            <w:pPr>
+              <w:pStyle w:val="Compact"/>
+            </w:pPr>
+            <w:r>
+              <w:t xml:space="preserve">R</w:t>
+            </w:r>
+          </w:p>
+        </w:tc>
+        <w:tc>
+          <w:tcPr/>
+          <w:p>
+            <w:pPr>
+              <w:pStyle w:val="Compact"/>
+            </w:pPr>
+            <w:r>
+              <w:t xml:space="preserve">R</w:t>
+            </w:r>
+          </w:p>
+        </w:tc>
+        <w:tc>
+          <w:tcPr/>
+          <w:p>
+            <w:pPr>
+              <w:pStyle w:val="Compact"/>
+            </w:pPr>
+            <w:r>
+              <w:t xml:space="preserve">R</w:t>
+            </w:r>
+          </w:p>
+        </w:tc>
+        <w:tc>
+          <w:tcPr/>
+          <w:p>
+            <w:pPr>
+              <w:pStyle w:val="Compact"/>
+            </w:pPr>
+            <w:r>
+              <w:t xml:space="preserve">R</w:t>
+            </w:r>
+          </w:p>
+        </w:tc>
+        <w:tc>
+          <w:tcPr/>
+          <w:p>
+            <w:pPr>
+              <w:pStyle w:val="Compact"/>
+            </w:pPr>
+            <w:r>
+              <w:t xml:space="preserve">R</w:t>
+            </w:r>
+          </w:p>
+        </w:tc>
+        <w:tc>
+          <w:tcPr/>
+          <w:p>
+            <w:pPr>
+              <w:pStyle w:val="Compact"/>
+            </w:pPr>
+            <w:r>
+              <w:t xml:space="preserve">R</w:t>
+            </w:r>
+          </w:p>
+        </w:tc>
+        <w:tc>
+          <w:tcPr/>
+          <w:p>
+            <w:pPr>
+              <w:pStyle w:val="Compact"/>
+            </w:pPr>
+            <w:r>
+              <w:t xml:space="preserve">R</w:t>
+            </w:r>
+          </w:p>
+        </w:tc>
+        <w:tc>
+          <w:tcPr/>
+          <w:p>
+            <w:pPr>
+              <w:pStyle w:val="Compact"/>
+            </w:pPr>
+            <w:r>
+              <w:t xml:space="preserve">R</w:t>
+            </w:r>
+          </w:p>
+        </w:tc>
+        <w:tc>
+          <w:tcPr/>
+          <w:p>
+            <w:pPr>
+              <w:pStyle w:val="Compact"/>
+            </w:pPr>
+            <w:r>
+              <w:t xml:space="preserve">RCU</w:t>
+            </w:r>
+          </w:p>
+        </w:tc>
+      </w:tr>
+      <w:tr>
+        <w:tc>
+          <w:tcPr/>
+          <w:p>
+            <w:pPr>
+              <w:pStyle w:val="Compact"/>
+            </w:pPr>
+            <w:r>
+              <w:t xml:space="preserve">recorded_at</w:t>
+            </w:r>
+          </w:p>
+        </w:tc>
+        <w:tc>
+          <w:tcPr/>
+          <w:p>
+            <w:pPr>
+              <w:pStyle w:val="Compact"/>
+            </w:pPr>
+          </w:p>
+        </w:tc>
+        <w:tc>
+          <w:tcPr/>
+          <w:p>
+            <w:pPr>
+              <w:pStyle w:val="Compact"/>
+            </w:pPr>
+            <w:r>
+              <w:t xml:space="preserve">R</w:t>
+            </w:r>
+          </w:p>
+        </w:tc>
+        <w:tc>
+          <w:tcPr/>
+          <w:p>
+            <w:pPr>
+              <w:pStyle w:val="Compact"/>
+            </w:pPr>
+            <w:r>
+              <w:t xml:space="preserve">R</w:t>
+            </w:r>
+          </w:p>
+        </w:tc>
+        <w:tc>
+          <w:tcPr/>
+          <w:p>
+            <w:pPr>
+              <w:pStyle w:val="Compact"/>
+            </w:pPr>
+            <w:r>
+              <w:t xml:space="preserve">R</w:t>
+            </w:r>
+          </w:p>
+        </w:tc>
+        <w:tc>
+          <w:tcPr/>
+          <w:p>
+            <w:pPr>
+              <w:pStyle w:val="Compact"/>
+            </w:pPr>
+            <w:r>
+              <w:t xml:space="preserve">R</w:t>
+            </w:r>
+          </w:p>
+        </w:tc>
+        <w:tc>
+          <w:tcPr/>
+          <w:p>
+            <w:pPr>
+              <w:pStyle w:val="Compact"/>
+            </w:pPr>
+            <w:r>
+              <w:t xml:space="preserve">R</w:t>
+            </w:r>
+          </w:p>
+        </w:tc>
+        <w:tc>
+          <w:tcPr/>
+          <w:p>
+            <w:pPr>
+              <w:pStyle w:val="Compact"/>
+            </w:pPr>
+            <w:r>
+              <w:t xml:space="preserve">R</w:t>
+            </w:r>
+          </w:p>
+        </w:tc>
+        <w:tc>
+          <w:tcPr/>
+          <w:p>
+            <w:pPr>
+              <w:pStyle w:val="Compact"/>
+            </w:pPr>
+            <w:r>
+              <w:t xml:space="preserve">R</w:t>
+            </w:r>
+          </w:p>
+        </w:tc>
+        <w:tc>
+          <w:tcPr/>
+          <w:p>
+            <w:pPr>
+              <w:pStyle w:val="Compact"/>
+            </w:pPr>
+            <w:r>
+              <w:t xml:space="preserve">R</w:t>
+            </w:r>
+          </w:p>
+        </w:tc>
+        <w:tc>
+          <w:tcPr/>
+          <w:p>
+            <w:pPr>
+              <w:pStyle w:val="Compact"/>
+            </w:pPr>
+            <w:r>
+              <w:t xml:space="preserve">R</w:t>
+            </w:r>
+          </w:p>
+        </w:tc>
+      </w:tr>
+      <w:tr>
+        <w:tc>
+          <w:tcPr/>
+          <w:p>
+            <w:pPr>
+              <w:pStyle w:val="Compact"/>
+            </w:pPr>
+            <w:r>
               <w:t xml:space="preserve">recorded_by</w:t>
             </w:r>
           </w:p>
@@ -2266,9 +2609,9 @@
         </w:tc>
       </w:tr>
     </w:tbl>
-    <w:bookmarkEnd w:id="42"/>
     <w:bookmarkEnd w:id="43"/>
     <w:bookmarkEnd w:id="44"/>
+    <w:bookmarkEnd w:id="45"/>
     <w:sectPr>
       <w:headerReference r:id="rId9" w:type="default"/>
       <w:pgSz w:h="11906" w:orient="landscape" w:w="16838"/>

</xml_diff>

<commit_message>
Deployed 9d27718 with MkDocs version: 1.6.1
</commit_message>
<xml_diff>
--- a/download/entity_client.docx
+++ b/download/entity_client.docx
@@ -660,14 +660,92 @@
         <w:t xml:space="preserve">Validation Rules</w:t>
       </w:r>
     </w:p>
-    <w:p>
-      <w:pPr>
-        <w:pStyle w:val="FirstParagraph"/>
-      </w:pPr>
-      <w:r>
-        <w:t xml:space="preserve">No validation rules.</w:t>
-      </w:r>
-    </w:p>
+    <w:tbl>
+      <w:tblPr>
+        <w:tblStyle w:val="Table"/>
+        <w:tblW w:type="pct" w:w="5000"/>
+        <w:tblLayout w:type="fixed"/>
+        <w:tblLook w:firstRow="1" w:lastRow="0" w:firstColumn="0" w:lastColumn="0" w:noHBand="0" w:noVBand="0" w:val="0020"/>
+      </w:tblPr>
+      <w:tblGrid>
+        <w:gridCol w:w="1807"/>
+        <w:gridCol w:w="5423"/>
+        <w:gridCol w:w="688"/>
+      </w:tblGrid>
+      <w:tr>
+        <w:trPr>
+          <w:tblHeader w:val="on"/>
+        </w:trPr>
+        <w:tc>
+          <w:tcPr/>
+          <w:p>
+            <w:pPr>
+              <w:pStyle w:val="Compact"/>
+            </w:pPr>
+            <w:r>
+              <w:t xml:space="preserve">Validation rule key</w:t>
+            </w:r>
+          </w:p>
+        </w:tc>
+        <w:tc>
+          <w:tcPr/>
+          <w:p>
+            <w:pPr>
+              <w:pStyle w:val="Compact"/>
+            </w:pPr>
+            <w:r>
+              <w:t xml:space="preserve">Validation rule</w:t>
+            </w:r>
+          </w:p>
+        </w:tc>
+        <w:tc>
+          <w:tcPr/>
+          <w:p>
+            <w:pPr>
+              <w:pStyle w:val="Compact"/>
+            </w:pPr>
+            <w:r>
+              <w:t xml:space="preserve">Status</w:t>
+            </w:r>
+          </w:p>
+        </w:tc>
+      </w:tr>
+      <w:tr>
+        <w:tc>
+          <w:tcPr/>
+          <w:p>
+            <w:pPr>
+              <w:pStyle w:val="Compact"/>
+            </w:pPr>
+            <w:r>
+              <w:t xml:space="preserve">ECL-VAL001</w:t>
+            </w:r>
+          </w:p>
+        </w:tc>
+        <w:tc>
+          <w:tcPr/>
+          <w:p>
+            <w:pPr>
+              <w:pStyle w:val="Compact"/>
+            </w:pPr>
+            <w:r>
+              <w:t xml:space="preserve">Entity clients can only target a party the entity can assume.</w:t>
+            </w:r>
+          </w:p>
+        </w:tc>
+        <w:tc>
+          <w:tcPr/>
+          <w:p>
+            <w:pPr>
+              <w:pStyle w:val="Compact"/>
+            </w:pPr>
+            <w:r>
+              <w:t xml:space="preserve">DONE</w:t>
+            </w:r>
+          </w:p>
+        </w:tc>
+      </w:tr>
+    </w:tbl>
     <w:bookmarkEnd w:id="26"/>
     <w:bookmarkStart w:id="27" w:name="notifications"/>
     <w:p>
@@ -2613,7 +2691,7 @@
     <w:bookmarkEnd w:id="44"/>
     <w:bookmarkEnd w:id="45"/>
     <w:sectPr>
-      <w:headerReference r:id="rId11" w:type="default"/>
+      <w:headerReference r:id="rId9" w:type="default"/>
       <w:pgSz w:h="11906" w:orient="landscape" w:w="16838"/>
       <w:pgMar w:bottom="1417" w:footer="708" w:gutter="0" w:header="708" w:left="1417" w:right="1417" w:top="1417"/>
       <w:cols w:space="708"/>

</xml_diff>